<commit_message>
agregando los menus: general - pacientes - secretarios para luego implementarlos junto a desarrollo de las funcionalidades
</commit_message>
<xml_diff>
--- a/docs/funciones.docx
+++ b/docs/funciones.docx
@@ -390,27 +390,7 @@
                 <w:szCs w:val="22"/>
                 <w:lang w:val="es-AR"/>
               </w:rPr>
-              <w:t>(</w:t>
-            </w:r>
-            <w:proofErr w:type="spellStart"/>
-            <w:r>
-              <w:rPr>
-                <w:rFonts w:asciiTheme="minorHAnsi" w:hAnsiTheme="minorHAnsi" w:cstheme="minorHAnsi"/>
-                <w:sz w:val="22"/>
-                <w:szCs w:val="22"/>
-                <w:lang w:val="es-AR"/>
-              </w:rPr>
-              <w:t>sofia</w:t>
-            </w:r>
-            <w:proofErr w:type="spellEnd"/>
-            <w:r>
-              <w:rPr>
-                <w:rFonts w:asciiTheme="minorHAnsi" w:hAnsiTheme="minorHAnsi" w:cstheme="minorHAnsi"/>
-                <w:sz w:val="22"/>
-                <w:szCs w:val="22"/>
-                <w:lang w:val="es-AR"/>
-              </w:rPr>
-              <w:t>)</w:t>
+              <w:t>(sofia)</w:t>
             </w:r>
           </w:p>
         </w:tc>
@@ -543,85 +523,23 @@
               </w:rPr>
               <w:t xml:space="preserve">BUSCAR PACIENTES: </w:t>
             </w:r>
-            <w:proofErr w:type="spellStart"/>
-            <w:r>
-              <w:rPr>
-                <w:rFonts w:asciiTheme="minorHAnsi" w:hAnsiTheme="minorHAnsi" w:cstheme="minorHAnsi"/>
-                <w:sz w:val="22"/>
-                <w:szCs w:val="22"/>
-                <w:lang w:val="es-AR"/>
-              </w:rPr>
-              <w:t>podra</w:t>
-            </w:r>
-            <w:proofErr w:type="spellEnd"/>
-            <w:r>
-              <w:rPr>
-                <w:rFonts w:asciiTheme="minorHAnsi" w:hAnsiTheme="minorHAnsi" w:cstheme="minorHAnsi"/>
-                <w:sz w:val="22"/>
-                <w:szCs w:val="22"/>
-                <w:lang w:val="es-AR"/>
-              </w:rPr>
-              <w:t xml:space="preserve"> buscar pacientes que ya se </w:t>
-            </w:r>
-            <w:proofErr w:type="spellStart"/>
-            <w:r>
-              <w:rPr>
-                <w:rFonts w:asciiTheme="minorHAnsi" w:hAnsiTheme="minorHAnsi" w:cstheme="minorHAnsi"/>
-                <w:sz w:val="22"/>
-                <w:szCs w:val="22"/>
-                <w:lang w:val="es-AR"/>
-              </w:rPr>
-              <w:t>loguearon</w:t>
-            </w:r>
-            <w:proofErr w:type="spellEnd"/>
-            <w:r>
-              <w:rPr>
-                <w:rFonts w:asciiTheme="minorHAnsi" w:hAnsiTheme="minorHAnsi" w:cstheme="minorHAnsi"/>
-                <w:sz w:val="22"/>
-                <w:szCs w:val="22"/>
-                <w:lang w:val="es-AR"/>
-              </w:rPr>
-              <w:t xml:space="preserve"> a través del </w:t>
-            </w:r>
-            <w:proofErr w:type="spellStart"/>
-            <w:r>
-              <w:rPr>
-                <w:rFonts w:asciiTheme="minorHAnsi" w:hAnsiTheme="minorHAnsi" w:cstheme="minorHAnsi"/>
-                <w:sz w:val="22"/>
-                <w:szCs w:val="22"/>
-                <w:lang w:val="es-AR"/>
-              </w:rPr>
-              <w:t>dni</w:t>
-            </w:r>
-            <w:proofErr w:type="spellEnd"/>
-            <w:r>
-              <w:rPr>
-                <w:rFonts w:asciiTheme="minorHAnsi" w:hAnsiTheme="minorHAnsi" w:cstheme="minorHAnsi"/>
-                <w:sz w:val="22"/>
-                <w:szCs w:val="22"/>
-                <w:lang w:val="es-AR"/>
-              </w:rPr>
-              <w:t xml:space="preserve"> (</w:t>
-            </w:r>
-            <w:proofErr w:type="spellStart"/>
-            <w:r>
-              <w:rPr>
-                <w:rFonts w:asciiTheme="minorHAnsi" w:hAnsiTheme="minorHAnsi" w:cstheme="minorHAnsi"/>
-                <w:sz w:val="22"/>
-                <w:szCs w:val="22"/>
-                <w:lang w:val="es-AR"/>
-              </w:rPr>
-              <w:t>shamel</w:t>
-            </w:r>
-            <w:proofErr w:type="spellEnd"/>
-            <w:r>
-              <w:rPr>
-                <w:rFonts w:asciiTheme="minorHAnsi" w:hAnsiTheme="minorHAnsi" w:cstheme="minorHAnsi"/>
-                <w:sz w:val="22"/>
-                <w:szCs w:val="22"/>
-                <w:lang w:val="es-AR"/>
-              </w:rPr>
-              <w:t>)</w:t>
+            <w:r>
+              <w:rPr>
+                <w:rFonts w:asciiTheme="minorHAnsi" w:hAnsiTheme="minorHAnsi" w:cstheme="minorHAnsi"/>
+                <w:sz w:val="22"/>
+                <w:szCs w:val="22"/>
+                <w:lang w:val="es-AR"/>
+              </w:rPr>
+              <w:t>podra buscar pacientes que ya se loguearon a través del dni</w:t>
+            </w:r>
+            <w:r>
+              <w:rPr>
+                <w:rFonts w:asciiTheme="minorHAnsi" w:hAnsiTheme="minorHAnsi" w:cstheme="minorHAnsi"/>
+                <w:sz w:val="22"/>
+                <w:szCs w:val="22"/>
+                <w:lang w:val="es-AR"/>
+              </w:rPr>
+              <w:t xml:space="preserve"> (shamel)</w:t>
             </w:r>
           </w:p>
         </w:tc>
@@ -666,54 +584,23 @@
               </w:rPr>
               <w:t xml:space="preserve">FILTRAR LISTA: </w:t>
             </w:r>
-            <w:proofErr w:type="spellStart"/>
-            <w:r>
-              <w:rPr>
-                <w:rFonts w:asciiTheme="minorHAnsi" w:hAnsiTheme="minorHAnsi" w:cstheme="minorHAnsi"/>
-                <w:sz w:val="22"/>
-                <w:szCs w:val="22"/>
-                <w:lang w:val="es-AR"/>
-              </w:rPr>
-              <w:t>podra</w:t>
-            </w:r>
-            <w:proofErr w:type="spellEnd"/>
-            <w:r>
-              <w:rPr>
-                <w:rFonts w:asciiTheme="minorHAnsi" w:hAnsiTheme="minorHAnsi" w:cstheme="minorHAnsi"/>
-                <w:sz w:val="22"/>
-                <w:szCs w:val="22"/>
-                <w:lang w:val="es-AR"/>
-              </w:rPr>
-              <w:t xml:space="preserve"> filtrar la lista de los turnos.</w:t>
-            </w:r>
-            <w:r>
-              <w:rPr>
-                <w:rFonts w:asciiTheme="minorHAnsi" w:hAnsiTheme="minorHAnsi" w:cstheme="minorHAnsi"/>
-                <w:sz w:val="22"/>
-                <w:szCs w:val="22"/>
-                <w:lang w:val="es-AR"/>
-              </w:rPr>
-              <w:t xml:space="preserve"> (</w:t>
-            </w:r>
-            <w:proofErr w:type="spellStart"/>
-            <w:r>
-              <w:rPr>
-                <w:rFonts w:asciiTheme="minorHAnsi" w:hAnsiTheme="minorHAnsi" w:cstheme="minorHAnsi"/>
-                <w:sz w:val="22"/>
-                <w:szCs w:val="22"/>
-                <w:lang w:val="es-AR"/>
-              </w:rPr>
-              <w:t>shamel</w:t>
-            </w:r>
-            <w:proofErr w:type="spellEnd"/>
-            <w:r>
-              <w:rPr>
-                <w:rFonts w:asciiTheme="minorHAnsi" w:hAnsiTheme="minorHAnsi" w:cstheme="minorHAnsi"/>
-                <w:sz w:val="22"/>
-                <w:szCs w:val="22"/>
-                <w:lang w:val="es-AR"/>
-              </w:rPr>
-              <w:t>)</w:t>
+            <w:r>
+              <w:rPr>
+                <w:rFonts w:asciiTheme="minorHAnsi" w:hAnsiTheme="minorHAnsi" w:cstheme="minorHAnsi"/>
+                <w:sz w:val="22"/>
+                <w:szCs w:val="22"/>
+                <w:lang w:val="es-AR"/>
+              </w:rPr>
+              <w:t>podra filtrar la lista de los turnos.</w:t>
+            </w:r>
+            <w:r>
+              <w:rPr>
+                <w:rFonts w:asciiTheme="minorHAnsi" w:hAnsiTheme="minorHAnsi" w:cstheme="minorHAnsi"/>
+                <w:sz w:val="22"/>
+                <w:szCs w:val="22"/>
+                <w:lang w:val="es-AR"/>
+              </w:rPr>
+              <w:t xml:space="preserve"> (shamel)</w:t>
             </w:r>
           </w:p>
         </w:tc>
@@ -809,27 +696,7 @@
           <w:szCs w:val="22"/>
           <w:lang w:val="es-AR"/>
         </w:rPr>
-        <w:t xml:space="preserve">Validación de datos: asegurarse que sea un DNI numérico y único, también que la edad sea </w:t>
-      </w:r>
-      <w:proofErr w:type="spellStart"/>
-      <w:r>
-        <w:rPr>
-          <w:rFonts w:asciiTheme="minorHAnsi" w:hAnsiTheme="minorHAnsi" w:cstheme="minorHAnsi"/>
-          <w:sz w:val="22"/>
-          <w:szCs w:val="22"/>
-          <w:lang w:val="es-AR"/>
-        </w:rPr>
-        <w:t>valida</w:t>
-      </w:r>
-      <w:proofErr w:type="spellEnd"/>
-      <w:r>
-        <w:rPr>
-          <w:rFonts w:asciiTheme="minorHAnsi" w:hAnsiTheme="minorHAnsi" w:cstheme="minorHAnsi"/>
-          <w:sz w:val="22"/>
-          <w:szCs w:val="22"/>
-          <w:lang w:val="es-AR"/>
-        </w:rPr>
-        <w:t xml:space="preserve"> y que el nombre y apellido sea un string.</w:t>
+        <w:t>Validación de datos: asegurarse que sea un DNI numérico y único, también que la edad sea valida y que el nombre y apellido sea un string.</w:t>
       </w:r>
     </w:p>
     <w:p>
@@ -1533,27 +1400,7 @@
           <w:lang w:val="es-AR"/>
         </w:rPr>
         <w:lastRenderedPageBreak/>
-        <w:t xml:space="preserve">El filtrar lista debe ser por fecha, turnos disponibles y turnos no </w:t>
-      </w:r>
-      <w:proofErr w:type="spellStart"/>
-      <w:r>
-        <w:rPr>
-          <w:rFonts w:asciiTheme="minorHAnsi" w:hAnsiTheme="minorHAnsi" w:cstheme="minorHAnsi"/>
-          <w:sz w:val="22"/>
-          <w:szCs w:val="22"/>
-          <w:lang w:val="es-AR"/>
-        </w:rPr>
-        <w:t>disponilbes</w:t>
-      </w:r>
-      <w:proofErr w:type="spellEnd"/>
-      <w:r>
-        <w:rPr>
-          <w:rFonts w:asciiTheme="minorHAnsi" w:hAnsiTheme="minorHAnsi" w:cstheme="minorHAnsi"/>
-          <w:sz w:val="22"/>
-          <w:szCs w:val="22"/>
-          <w:lang w:val="es-AR"/>
-        </w:rPr>
-        <w:t>.</w:t>
+        <w:t>El filtrar lista debe ser por fecha, turnos disponibles y turnos no disponilbes.</w:t>
       </w:r>
     </w:p>
     <w:p>
@@ -1989,6 +1836,30 @@
       <w:pPr>
         <w:pStyle w:val="Prrafodelista"/>
         <w:numPr>
+          <w:ilvl w:val="3"/>
+          <w:numId w:val="2"/>
+        </w:numPr>
+        <w:rPr>
+          <w:rFonts w:asciiTheme="minorHAnsi" w:hAnsiTheme="minorHAnsi" w:cstheme="minorHAnsi"/>
+          <w:sz w:val="22"/>
+          <w:szCs w:val="22"/>
+          <w:lang w:val="es-AR"/>
+        </w:rPr>
+      </w:pPr>
+      <w:r>
+        <w:rPr>
+          <w:rFonts w:asciiTheme="minorHAnsi" w:hAnsiTheme="minorHAnsi" w:cstheme="minorHAnsi"/>
+          <w:sz w:val="22"/>
+          <w:szCs w:val="22"/>
+          <w:lang w:val="es-AR"/>
+        </w:rPr>
+        <w:t>Filtrar turnos</w:t>
+      </w:r>
+    </w:p>
+    <w:p>
+      <w:pPr>
+        <w:pStyle w:val="Prrafodelista"/>
+        <w:numPr>
           <w:ilvl w:val="2"/>
           <w:numId w:val="2"/>
         </w:numPr>
@@ -2339,27 +2210,7 @@
           <w:szCs w:val="22"/>
           <w:lang w:val="es-AR"/>
         </w:rPr>
-        <w:t xml:space="preserve">Dar </w:t>
-      </w:r>
-      <w:proofErr w:type="spellStart"/>
-      <w:r>
-        <w:rPr>
-          <w:rFonts w:asciiTheme="minorHAnsi" w:hAnsiTheme="minorHAnsi" w:cstheme="minorHAnsi"/>
-          <w:sz w:val="22"/>
-          <w:szCs w:val="22"/>
-          <w:lang w:val="es-AR"/>
-        </w:rPr>
-        <w:t>feedback</w:t>
-      </w:r>
-      <w:proofErr w:type="spellEnd"/>
-      <w:r>
-        <w:rPr>
-          <w:rFonts w:asciiTheme="minorHAnsi" w:hAnsiTheme="minorHAnsi" w:cstheme="minorHAnsi"/>
-          <w:sz w:val="22"/>
-          <w:szCs w:val="22"/>
-          <w:lang w:val="es-AR"/>
-        </w:rPr>
-        <w:t xml:space="preserve"> después de cada acción.</w:t>
+        <w:t>Dar feedback después de cada acción.</w:t>
       </w:r>
     </w:p>
     <w:p>

</xml_diff>

<commit_message>
agregando funcionalidad de login de administrador e implementandola dentro del menu de secretario
</commit_message>
<xml_diff>
--- a/docs/funciones.docx
+++ b/docs/funciones.docx
@@ -1855,6 +1855,63 @@
         </w:rPr>
         <w:t>Filtrar turnos</w:t>
       </w:r>
+      <w:r>
+        <w:rPr>
+          <w:rFonts w:asciiTheme="minorHAnsi" w:hAnsiTheme="minorHAnsi" w:cstheme="minorHAnsi"/>
+          <w:sz w:val="22"/>
+          <w:szCs w:val="22"/>
+          <w:lang w:val="es-AR"/>
+        </w:rPr>
+        <w:tab/>
+      </w:r>
+    </w:p>
+    <w:p>
+      <w:pPr>
+        <w:pStyle w:val="Prrafodelista"/>
+        <w:numPr>
+          <w:ilvl w:val="4"/>
+          <w:numId w:val="2"/>
+        </w:numPr>
+        <w:rPr>
+          <w:rFonts w:asciiTheme="minorHAnsi" w:hAnsiTheme="minorHAnsi" w:cstheme="minorHAnsi"/>
+          <w:sz w:val="22"/>
+          <w:szCs w:val="22"/>
+          <w:lang w:val="es-AR"/>
+        </w:rPr>
+      </w:pPr>
+      <w:r>
+        <w:rPr>
+          <w:rFonts w:asciiTheme="minorHAnsi" w:hAnsiTheme="minorHAnsi" w:cstheme="minorHAnsi"/>
+          <w:sz w:val="22"/>
+          <w:szCs w:val="22"/>
+          <w:lang w:val="es-AR"/>
+        </w:rPr>
+        <w:t>Turnos disponibles</w:t>
+      </w:r>
+    </w:p>
+    <w:p>
+      <w:pPr>
+        <w:pStyle w:val="Prrafodelista"/>
+        <w:numPr>
+          <w:ilvl w:val="4"/>
+          <w:numId w:val="2"/>
+        </w:numPr>
+        <w:rPr>
+          <w:rFonts w:asciiTheme="minorHAnsi" w:hAnsiTheme="minorHAnsi" w:cstheme="minorHAnsi"/>
+          <w:sz w:val="22"/>
+          <w:szCs w:val="22"/>
+          <w:lang w:val="es-AR"/>
+        </w:rPr>
+      </w:pPr>
+      <w:r>
+        <w:rPr>
+          <w:rFonts w:asciiTheme="minorHAnsi" w:hAnsiTheme="minorHAnsi" w:cstheme="minorHAnsi"/>
+          <w:sz w:val="22"/>
+          <w:szCs w:val="22"/>
+          <w:lang w:val="es-AR"/>
+        </w:rPr>
+        <w:t>Turnos no disponibles</w:t>
+      </w:r>
     </w:p>
     <w:p>
       <w:pPr>
@@ -1901,79 +1958,7 @@
           <w:szCs w:val="22"/>
           <w:lang w:val="es-AR"/>
         </w:rPr>
-        <w:t>Filtrar lista de turnos y dar 3 opciones</w:t>
-      </w:r>
-    </w:p>
-    <w:p>
-      <w:pPr>
-        <w:pStyle w:val="Prrafodelista"/>
-        <w:numPr>
-          <w:ilvl w:val="3"/>
-          <w:numId w:val="2"/>
-        </w:numPr>
-        <w:rPr>
-          <w:rFonts w:asciiTheme="minorHAnsi" w:hAnsiTheme="minorHAnsi" w:cstheme="minorHAnsi"/>
-          <w:sz w:val="22"/>
-          <w:szCs w:val="22"/>
-          <w:lang w:val="es-AR"/>
-        </w:rPr>
-      </w:pPr>
-      <w:r>
-        <w:rPr>
-          <w:rFonts w:asciiTheme="minorHAnsi" w:hAnsiTheme="minorHAnsi" w:cstheme="minorHAnsi"/>
-          <w:sz w:val="22"/>
-          <w:szCs w:val="22"/>
-          <w:lang w:val="es-AR"/>
-        </w:rPr>
-        <w:t>Fechas</w:t>
-      </w:r>
-    </w:p>
-    <w:p>
-      <w:pPr>
-        <w:pStyle w:val="Prrafodelista"/>
-        <w:numPr>
-          <w:ilvl w:val="3"/>
-          <w:numId w:val="2"/>
-        </w:numPr>
-        <w:rPr>
-          <w:rFonts w:asciiTheme="minorHAnsi" w:hAnsiTheme="minorHAnsi" w:cstheme="minorHAnsi"/>
-          <w:sz w:val="22"/>
-          <w:szCs w:val="22"/>
-          <w:lang w:val="es-AR"/>
-        </w:rPr>
-      </w:pPr>
-      <w:r>
-        <w:rPr>
-          <w:rFonts w:asciiTheme="minorHAnsi" w:hAnsiTheme="minorHAnsi" w:cstheme="minorHAnsi"/>
-          <w:sz w:val="22"/>
-          <w:szCs w:val="22"/>
-          <w:lang w:val="es-AR"/>
-        </w:rPr>
-        <w:t>Turnos disponibles</w:t>
-      </w:r>
-    </w:p>
-    <w:p>
-      <w:pPr>
-        <w:pStyle w:val="Prrafodelista"/>
-        <w:numPr>
-          <w:ilvl w:val="3"/>
-          <w:numId w:val="2"/>
-        </w:numPr>
-        <w:rPr>
-          <w:rFonts w:asciiTheme="minorHAnsi" w:hAnsiTheme="minorHAnsi" w:cstheme="minorHAnsi"/>
-          <w:sz w:val="22"/>
-          <w:szCs w:val="22"/>
-          <w:lang w:val="es-AR"/>
-        </w:rPr>
-      </w:pPr>
-      <w:r>
-        <w:rPr>
-          <w:rFonts w:asciiTheme="minorHAnsi" w:hAnsiTheme="minorHAnsi" w:cstheme="minorHAnsi"/>
-          <w:sz w:val="22"/>
-          <w:szCs w:val="22"/>
-          <w:lang w:val="es-AR"/>
-        </w:rPr>
-        <w:t>Turnos no disponibles</w:t>
+        <w:t>salir</w:t>
       </w:r>
     </w:p>
     <w:p>
@@ -2479,7 +2464,7 @@
         <w:rFonts w:ascii="Symbol" w:hAnsi="Symbol" w:hint="default"/>
       </w:rPr>
     </w:lvl>
-    <w:lvl w:ilvl="4" w:tplc="2C0A0003" w:tentative="1">
+    <w:lvl w:ilvl="4" w:tplc="2C0A0003">
       <w:start w:val="1"/>
       <w:numFmt w:val="bullet"/>
       <w:lvlText w:val="o"/>

</xml_diff>